<commit_message>
Fix typo in main_script_salinization.rmd by correcting the lmerTest library reference. Update figures and tables related to richness analysis, reflecting new data or visualizations.
</commit_message>
<xml_diff>
--- a/tables/TableS2_Richness.docx
+++ b/tables/TableS2_Richness.docx
@@ -89,6 +89,26 @@
             </w:r>
           </w:p>
         </w:tc>
+        <w:tc>
+          <w:p>
+            <w:pPr>
+              <w:pStyle w:val="Normal"/>
+            </w:pPr>
+            <w:r>
+              <w:t>df</w:t>
+            </w:r>
+          </w:p>
+        </w:tc>
+        <w:tc>
+          <w:p>
+            <w:pPr>
+              <w:pStyle w:val="Normal"/>
+            </w:pPr>
+            <w:r>
+              <w:t>p.value</w:t>
+            </w:r>
+          </w:p>
+        </w:tc>
       </w:tr>
       <w:tr>
         <w:tc>
@@ -127,27 +147,47 @@
               <w:pStyle w:val="Normal"/>
             </w:pPr>
             <w:r>
-              <w:t>7.9884737</w:t>
-            </w:r>
-          </w:p>
-        </w:tc>
-        <w:tc>
-          <w:p>
-            <w:pPr>
-              <w:pStyle w:val="Normal"/>
-            </w:pPr>
-            <w:r>
-              <w:t>0.8492350</w:t>
-            </w:r>
-          </w:p>
-        </w:tc>
-        <w:tc>
-          <w:p>
-            <w:pPr>
-              <w:pStyle w:val="Normal"/>
-            </w:pPr>
-            <w:r>
-              <w:t>9.4066703</w:t>
+              <w:t>7.8677762</w:t>
+            </w:r>
+          </w:p>
+        </w:tc>
+        <w:tc>
+          <w:p>
+            <w:pPr>
+              <w:pStyle w:val="Normal"/>
+            </w:pPr>
+            <w:r>
+              <w:t>0.7653595</w:t>
+            </w:r>
+          </w:p>
+        </w:tc>
+        <w:tc>
+          <w:p>
+            <w:pPr>
+              <w:pStyle w:val="Normal"/>
+            </w:pPr>
+            <w:r>
+              <w:t>10.2798437</w:t>
+            </w:r>
+          </w:p>
+        </w:tc>
+        <w:tc>
+          <w:p>
+            <w:pPr>
+              <w:pStyle w:val="Normal"/>
+            </w:pPr>
+            <w:r>
+              <w:t>17.79269</w:t>
+            </w:r>
+          </w:p>
+        </w:tc>
+        <w:tc>
+          <w:p>
+            <w:pPr>
+              <w:pStyle w:val="Normal"/>
+            </w:pPr>
+            <w:r>
+              <w:t>6.550562e-09</w:t>
             </w:r>
           </w:p>
         </w:tc>
@@ -189,27 +229,47 @@
               <w:pStyle w:val="Normal"/>
             </w:pPr>
             <w:r>
-              <w:t>-1.3009737</w:t>
-            </w:r>
-          </w:p>
-        </w:tc>
-        <w:tc>
-          <w:p>
-            <w:pPr>
-              <w:pStyle w:val="Normal"/>
-            </w:pPr>
-            <w:r>
-              <w:t>0.9480527</w:t>
-            </w:r>
-          </w:p>
-        </w:tc>
-        <w:tc>
-          <w:p>
-            <w:pPr>
-              <w:pStyle w:val="Normal"/>
-            </w:pPr>
-            <w:r>
-              <w:t>-1.3722590</w:t>
+              <w:t>-1.4927762</w:t>
+            </w:r>
+          </w:p>
+        </w:tc>
+        <w:tc>
+          <w:p>
+            <w:pPr>
+              <w:pStyle w:val="Normal"/>
+            </w:pPr>
+            <w:r>
+              <w:t>0.9454822</w:t>
+            </w:r>
+          </w:p>
+        </w:tc>
+        <w:tc>
+          <w:p>
+            <w:pPr>
+              <w:pStyle w:val="Normal"/>
+            </w:pPr>
+            <w:r>
+              <w:t>-1.5788518</w:t>
+            </w:r>
+          </w:p>
+        </w:tc>
+        <w:tc>
+          <w:p>
+            <w:pPr>
+              <w:pStyle w:val="Normal"/>
+            </w:pPr>
+            <w:r>
+              <w:t>80.28692</w:t>
+            </w:r>
+          </w:p>
+        </w:tc>
+        <w:tc>
+          <w:p>
+            <w:pPr>
+              <w:pStyle w:val="Normal"/>
+            </w:pPr>
+            <w:r>
+              <w:t>1.183021e-01</w:t>
             </w:r>
           </w:p>
         </w:tc>
@@ -251,27 +311,47 @@
               <w:pStyle w:val="Normal"/>
             </w:pPr>
             <w:r>
-              <w:t>-0.5026106</w:t>
-            </w:r>
-          </w:p>
-        </w:tc>
-        <w:tc>
-          <w:p>
-            <w:pPr>
-              <w:pStyle w:val="Normal"/>
-            </w:pPr>
-            <w:r>
-              <w:t>1.0378912</w:t>
-            </w:r>
-          </w:p>
-        </w:tc>
-        <w:tc>
-          <w:p>
-            <w:pPr>
-              <w:pStyle w:val="Normal"/>
-            </w:pPr>
-            <w:r>
-              <w:t>-0.4842614</w:t>
+              <w:t>-0.7574150</w:t>
+            </w:r>
+          </w:p>
+        </w:tc>
+        <w:tc>
+          <w:p>
+            <w:pPr>
+              <w:pStyle w:val="Normal"/>
+            </w:pPr>
+            <w:r>
+              <w:t>1.0327658</w:t>
+            </w:r>
+          </w:p>
+        </w:tc>
+        <w:tc>
+          <w:p>
+            <w:pPr>
+              <w:pStyle w:val="Normal"/>
+            </w:pPr>
+            <w:r>
+              <w:t>-0.7333851</w:t>
+            </w:r>
+          </w:p>
+        </w:tc>
+        <w:tc>
+          <w:p>
+            <w:pPr>
+              <w:pStyle w:val="Normal"/>
+            </w:pPr>
+            <w:r>
+              <w:t>81.79579</w:t>
+            </w:r>
+          </w:p>
+        </w:tc>
+        <w:tc>
+          <w:p>
+            <w:pPr>
+              <w:pStyle w:val="Normal"/>
+            </w:pPr>
+            <w:r>
+              <w:t>4.654204e-01</w:t>
             </w:r>
           </w:p>
         </w:tc>
@@ -313,27 +393,47 @@
               <w:pStyle w:val="Normal"/>
             </w:pPr>
             <w:r>
-              <w:t>1.2473894</w:t>
-            </w:r>
-          </w:p>
-        </w:tc>
-        <w:tc>
-          <w:p>
-            <w:pPr>
-              <w:pStyle w:val="Normal"/>
-            </w:pPr>
-            <w:r>
-              <w:t>1.0378912</w:t>
-            </w:r>
-          </w:p>
-        </w:tc>
-        <w:tc>
-          <w:p>
-            <w:pPr>
-              <w:pStyle w:val="Normal"/>
-            </w:pPr>
-            <w:r>
-              <w:t>1.2018499</w:t>
+              <w:t>1.0759183</w:t>
+            </w:r>
+          </w:p>
+        </w:tc>
+        <w:tc>
+          <w:p>
+            <w:pPr>
+              <w:pStyle w:val="Normal"/>
+            </w:pPr>
+            <w:r>
+              <w:t>1.0327658</w:t>
+            </w:r>
+          </w:p>
+        </w:tc>
+        <w:tc>
+          <w:p>
+            <w:pPr>
+              <w:pStyle w:val="Normal"/>
+            </w:pPr>
+            <w:r>
+              <w:t>1.0417835</w:t>
+            </w:r>
+          </w:p>
+        </w:tc>
+        <w:tc>
+          <w:p>
+            <w:pPr>
+              <w:pStyle w:val="Normal"/>
+            </w:pPr>
+            <w:r>
+              <w:t>81.79579</w:t>
+            </w:r>
+          </w:p>
+        </w:tc>
+        <w:tc>
+          <w:p>
+            <w:pPr>
+              <w:pStyle w:val="Normal"/>
+            </w:pPr>
+            <w:r>
+              <w:t>3.005815e-01</w:t>
             </w:r>
           </w:p>
         </w:tc>
@@ -375,27 +475,47 @@
               <w:pStyle w:val="Normal"/>
             </w:pPr>
             <w:r>
-              <w:t>-2.7384737</w:t>
-            </w:r>
-          </w:p>
-        </w:tc>
-        <w:tc>
-          <w:p>
-            <w:pPr>
-              <w:pStyle w:val="Normal"/>
-            </w:pPr>
-            <w:r>
-              <w:t>0.9480527</w:t>
-            </w:r>
-          </w:p>
-        </w:tc>
-        <w:tc>
-          <w:p>
-            <w:pPr>
-              <w:pStyle w:val="Normal"/>
-            </w:pPr>
-            <w:r>
-              <w:t>-2.8885250</w:t>
+              <w:t>-2.9927762</w:t>
+            </w:r>
+          </w:p>
+        </w:tc>
+        <w:tc>
+          <w:p>
+            <w:pPr>
+              <w:pStyle w:val="Normal"/>
+            </w:pPr>
+            <w:r>
+              <w:t>0.9454822</w:t>
+            </w:r>
+          </w:p>
+        </w:tc>
+        <w:tc>
+          <w:p>
+            <w:pPr>
+              <w:pStyle w:val="Normal"/>
+            </w:pPr>
+            <w:r>
+              <w:t>-3.1653438</w:t>
+            </w:r>
+          </w:p>
+        </w:tc>
+        <w:tc>
+          <w:p>
+            <w:pPr>
+              <w:pStyle w:val="Normal"/>
+            </w:pPr>
+            <w:r>
+              <w:t>80.28692</w:t>
+            </w:r>
+          </w:p>
+        </w:tc>
+        <w:tc>
+          <w:p>
+            <w:pPr>
+              <w:pStyle w:val="Normal"/>
+            </w:pPr>
+            <w:r>
+              <w:t>2.189159e-03</w:t>
             </w:r>
           </w:p>
         </w:tc>
@@ -437,27 +557,47 @@
               <w:pStyle w:val="Normal"/>
             </w:pPr>
             <w:r>
-              <w:t>-3.1759737</w:t>
-            </w:r>
-          </w:p>
-        </w:tc>
-        <w:tc>
-          <w:p>
-            <w:pPr>
-              <w:pStyle w:val="Normal"/>
-            </w:pPr>
-            <w:r>
-              <w:t>0.9480527</w:t>
-            </w:r>
-          </w:p>
-        </w:tc>
-        <w:tc>
-          <w:p>
-            <w:pPr>
-              <w:pStyle w:val="Normal"/>
-            </w:pPr>
-            <w:r>
-              <w:t>-3.3499972</w:t>
+              <w:t>-3.3052762</w:t>
+            </w:r>
+          </w:p>
+        </w:tc>
+        <w:tc>
+          <w:p>
+            <w:pPr>
+              <w:pStyle w:val="Normal"/>
+            </w:pPr>
+            <w:r>
+              <w:t>0.9454822</w:t>
+            </w:r>
+          </w:p>
+        </w:tc>
+        <w:tc>
+          <w:p>
+            <w:pPr>
+              <w:pStyle w:val="Normal"/>
+            </w:pPr>
+            <w:r>
+              <w:t>-3.4958630</w:t>
+            </w:r>
+          </w:p>
+        </w:tc>
+        <w:tc>
+          <w:p>
+            <w:pPr>
+              <w:pStyle w:val="Normal"/>
+            </w:pPr>
+            <w:r>
+              <w:t>80.28692</w:t>
+            </w:r>
+          </w:p>
+        </w:tc>
+        <w:tc>
+          <w:p>
+            <w:pPr>
+              <w:pStyle w:val="Normal"/>
+            </w:pPr>
+            <w:r>
+              <w:t>7.726031e-04</w:t>
             </w:r>
           </w:p>
         </w:tc>
@@ -499,7 +639,7 @@
               <w:pStyle w:val="Normal"/>
             </w:pPr>
             <w:r>
-              <w:t>1.0678707</w:t>
+              <w:t>0.7799376</w:t>
             </w:r>
           </w:p>
         </w:tc>
@@ -520,6 +660,26 @@
             </w:pPr>
             <w:r>
               <w:t>       NA</w:t>
+            </w:r>
+          </w:p>
+        </w:tc>
+        <w:tc>
+          <w:p>
+            <w:pPr>
+              <w:pStyle w:val="Normal"/>
+            </w:pPr>
+            <w:r>
+              <w:t>     NA</w:t>
+            </w:r>
+          </w:p>
+        </w:tc>
+        <w:tc>
+          <w:p>
+            <w:pPr>
+              <w:pStyle w:val="Normal"/>
+            </w:pPr>
+            <w:r>
+              <w:t>         NA</w:t>
             </w:r>
           </w:p>
         </w:tc>
@@ -561,7 +721,7 @@
               <w:pStyle w:val="Normal"/>
             </w:pPr>
             <w:r>
-              <w:t>2.7208548</w:t>
+              <w:t>2.7136309</w:t>
             </w:r>
           </w:p>
         </w:tc>
@@ -582,6 +742,26 @@
             </w:pPr>
             <w:r>
               <w:t>       NA</w:t>
+            </w:r>
+          </w:p>
+        </w:tc>
+        <w:tc>
+          <w:p>
+            <w:pPr>
+              <w:pStyle w:val="Normal"/>
+            </w:pPr>
+            <w:r>
+              <w:t>     NA</w:t>
+            </w:r>
+          </w:p>
+        </w:tc>
+        <w:tc>
+          <w:p>
+            <w:pPr>
+              <w:pStyle w:val="Normal"/>
+            </w:pPr>
+            <w:r>
+              <w:t>         NA</w:t>
             </w:r>
           </w:p>
         </w:tc>

</xml_diff>